<commit_message>
finish report 1 with formatting spelling etc.
</commit_message>
<xml_diff>
--- a/report1.docx
+++ b/report1.docx
@@ -17,160 +17,480 @@
       <w:pPr>
         <w:pStyle w:val="a5"/>
       </w:pPr>
-      <w:proofErr w:type="spellStart"/>
-      <w:r>
-        <w:t>Refael</w:t>
-      </w:r>
-      <w:proofErr w:type="spellEnd"/>
-      <w:r>
-        <w:t xml:space="preserve"> Shaked Greenfeld 305030868,</w:t>
+      <w:r>
+        <w:t>Refael Shaked Greenfeld 305030868,</w:t>
       </w:r>
     </w:p>
     <w:p>
       <w:pPr>
         <w:pStyle w:val="a5"/>
       </w:pPr>
-      <w:proofErr w:type="spellStart"/>
-      <w:r>
-        <w:t>Danit</w:t>
-      </w:r>
-      <w:proofErr w:type="spellEnd"/>
-      <w:r>
+      <w:r>
+        <w:t>Danit Yshaayahu 312434269</w:t>
+      </w:r>
+    </w:p>
+    <w:p>
+      <w:pPr>
+        <w:kinsoku w:val="0"/>
+        <w:overflowPunct w:val="0"/>
+        <w:autoSpaceDE w:val="0"/>
+        <w:autoSpaceDN w:val="0"/>
+        <w:bidi w:val="0"/>
+        <w:adjustRightInd w:val="0"/>
+        <w:spacing w:after="0" w:line="234" w:lineRule="exact"/>
+        <w:ind w:left="39"/>
+        <w:jc w:val="both"/>
+        <w:rPr>
+          <w:rFonts w:ascii="Cambria" w:hAnsi="Cambria" w:cs="Cambria"/>
+          <w:w w:val="105"/>
+          <w:sz w:val="20"/>
+          <w:szCs w:val="20"/>
+        </w:rPr>
+      </w:pPr>
+      <w:r>
+        <w:rPr>
+          <w:rFonts w:ascii="Cambria" w:hAnsi="Cambria" w:cs="Cambria"/>
+          <w:w w:val="105"/>
+          <w:sz w:val="20"/>
+          <w:szCs w:val="20"/>
+        </w:rPr>
+        <w:t>The training</w:t>
+      </w:r>
+      <w:r>
+        <w:rPr>
+          <w:rFonts w:ascii="Cambria" w:hAnsi="Cambria" w:cs="Cambria"/>
+          <w:w w:val="105"/>
+          <w:sz w:val="20"/>
+          <w:szCs w:val="20"/>
+        </w:rPr>
+        <w:t xml:space="preserve"> succeed on both</w:t>
+      </w:r>
+      <w:r>
+        <w:rPr>
+          <w:rFonts w:ascii="Cambria" w:hAnsi="Cambria" w:cs="Cambria"/>
+          <w:w w:val="105"/>
+          <w:sz w:val="20"/>
+          <w:szCs w:val="20"/>
+        </w:rPr>
+        <w:t xml:space="preserve"> the training, dev and test datasets</w:t>
+      </w:r>
+      <w:r>
+        <w:rPr>
+          <w:rFonts w:ascii="Cambria" w:hAnsi="Cambria" w:cs="Cambria"/>
+          <w:w w:val="105"/>
+          <w:sz w:val="20"/>
+          <w:szCs w:val="20"/>
+        </w:rPr>
+        <w:t xml:space="preserve">. </w:t>
+      </w:r>
+      <w:r>
+        <w:rPr>
+          <w:rFonts w:ascii="Cambria" w:hAnsi="Cambria" w:cs="Cambria"/>
+          <w:w w:val="105"/>
+          <w:sz w:val="20"/>
+          <w:szCs w:val="20"/>
+        </w:rPr>
+        <w:t xml:space="preserve">The model </w:t>
+      </w:r>
+      <w:r>
+        <w:rPr>
+          <w:rFonts w:ascii="Cambria" w:hAnsi="Cambria" w:cs="Cambria"/>
+          <w:w w:val="105"/>
+          <w:sz w:val="20"/>
+          <w:szCs w:val="20"/>
+        </w:rPr>
+        <w:t>manage</w:t>
+      </w:r>
+      <w:r>
+        <w:rPr>
+          <w:rFonts w:ascii="Cambria" w:hAnsi="Cambria" w:cs="Cambria"/>
+          <w:w w:val="105"/>
+          <w:sz w:val="20"/>
+          <w:szCs w:val="20"/>
+        </w:rPr>
+        <w:t>d</w:t>
+      </w:r>
+      <w:r>
+        <w:rPr>
+          <w:rFonts w:ascii="Cambria" w:hAnsi="Cambria" w:cs="Cambria"/>
+          <w:w w:val="105"/>
+          <w:sz w:val="20"/>
+          <w:szCs w:val="20"/>
+        </w:rPr>
+        <w:t xml:space="preserve"> to converge </w:t>
+      </w:r>
+      <w:r>
+        <w:rPr>
+          <w:rFonts w:ascii="Cambria" w:hAnsi="Cambria" w:cs="Cambria"/>
+          <w:w w:val="105"/>
+          <w:sz w:val="20"/>
+          <w:szCs w:val="20"/>
+        </w:rPr>
+        <w:t>on</w:t>
+      </w:r>
+      <w:r>
+        <w:rPr>
+          <w:rFonts w:ascii="Cambria" w:hAnsi="Cambria" w:cs="Cambria"/>
+          <w:w w:val="105"/>
+          <w:sz w:val="20"/>
+          <w:szCs w:val="20"/>
+        </w:rPr>
+        <w:t xml:space="preserve"> the </w:t>
+      </w:r>
+      <w:r>
+        <w:rPr>
+          <w:rFonts w:ascii="Cambria" w:hAnsi="Cambria" w:cs="Cambria"/>
+          <w:w w:val="105"/>
+          <w:sz w:val="20"/>
+          <w:szCs w:val="20"/>
+        </w:rPr>
+        <w:t>training</w:t>
+      </w:r>
+      <w:r>
+        <w:rPr>
+          <w:rFonts w:ascii="Cambria" w:hAnsi="Cambria" w:cs="Cambria"/>
+          <w:w w:val="105"/>
+          <w:sz w:val="20"/>
+          <w:szCs w:val="20"/>
+        </w:rPr>
         <w:t xml:space="preserve"> </w:t>
       </w:r>
-      <w:proofErr w:type="spellStart"/>
-      <w:r>
-        <w:t>Yshaayahu</w:t>
-      </w:r>
-      <w:proofErr w:type="spellEnd"/>
-      <w:r>
-        <w:t xml:space="preserve"> 312434269</w:t>
-      </w:r>
-    </w:p>
-    <w:p>
-      <w:pPr>
-        <w:kinsoku w:val="0"/>
-        <w:overflowPunct w:val="0"/>
-        <w:autoSpaceDE w:val="0"/>
-        <w:autoSpaceDN w:val="0"/>
-        <w:bidi w:val="0"/>
-        <w:adjustRightInd w:val="0"/>
-        <w:spacing w:after="0" w:line="234" w:lineRule="exact"/>
-        <w:ind w:left="39"/>
-        <w:rPr>
-          <w:rFonts w:ascii="Cambria" w:hAnsi="Cambria" w:cs="Cambria"/>
-          <w:w w:val="105"/>
-          <w:sz w:val="20"/>
-          <w:szCs w:val="20"/>
-        </w:rPr>
-      </w:pPr>
-    </w:p>
-    <w:p>
-      <w:pPr>
-        <w:kinsoku w:val="0"/>
-        <w:overflowPunct w:val="0"/>
-        <w:autoSpaceDE w:val="0"/>
-        <w:autoSpaceDN w:val="0"/>
-        <w:bidi w:val="0"/>
-        <w:adjustRightInd w:val="0"/>
-        <w:spacing w:after="0" w:line="234" w:lineRule="exact"/>
-        <w:ind w:left="39"/>
-        <w:rPr>
-          <w:rFonts w:ascii="Cambria" w:hAnsi="Cambria" w:cs="Cambria"/>
-          <w:w w:val="105"/>
-          <w:sz w:val="20"/>
-          <w:szCs w:val="20"/>
-        </w:rPr>
-      </w:pPr>
-      <w:r>
-        <w:rPr>
-          <w:rFonts w:ascii="Cambria" w:hAnsi="Cambria" w:cs="Cambria"/>
-          <w:w w:val="105"/>
-          <w:sz w:val="20"/>
-          <w:szCs w:val="20"/>
-        </w:rPr>
-        <w:t>100 and vector dim of 30.</w:t>
-      </w:r>
-    </w:p>
-    <w:p>
-      <w:pPr>
-        <w:kinsoku w:val="0"/>
-        <w:overflowPunct w:val="0"/>
-        <w:autoSpaceDE w:val="0"/>
-        <w:autoSpaceDN w:val="0"/>
-        <w:bidi w:val="0"/>
-        <w:adjustRightInd w:val="0"/>
-        <w:spacing w:after="0" w:line="234" w:lineRule="exact"/>
-        <w:ind w:left="39"/>
-        <w:rPr>
-          <w:rFonts w:ascii="Cambria" w:hAnsi="Cambria" w:cs="Cambria"/>
-          <w:w w:val="105"/>
-          <w:sz w:val="20"/>
-          <w:szCs w:val="20"/>
-        </w:rPr>
-      </w:pPr>
-      <w:r>
-        <w:rPr>
-          <w:rFonts w:ascii="Cambria" w:hAnsi="Cambria" w:cs="Cambria"/>
-          <w:w w:val="105"/>
-          <w:sz w:val="20"/>
-          <w:szCs w:val="20"/>
-        </w:rPr>
-        <w:t>Training data: 4000</w:t>
-      </w:r>
-    </w:p>
-    <w:p>
-      <w:pPr>
-        <w:kinsoku w:val="0"/>
-        <w:overflowPunct w:val="0"/>
-        <w:autoSpaceDE w:val="0"/>
-        <w:autoSpaceDN w:val="0"/>
-        <w:bidi w:val="0"/>
-        <w:adjustRightInd w:val="0"/>
-        <w:spacing w:after="0" w:line="234" w:lineRule="exact"/>
-        <w:ind w:left="39"/>
-        <w:rPr>
-          <w:rFonts w:ascii="Cambria" w:hAnsi="Cambria" w:cs="Cambria"/>
-          <w:w w:val="105"/>
-          <w:sz w:val="20"/>
-          <w:szCs w:val="20"/>
-        </w:rPr>
-      </w:pPr>
-      <w:r>
-        <w:rPr>
-          <w:rFonts w:ascii="Cambria" w:hAnsi="Cambria" w:cs="Cambria"/>
-          <w:w w:val="105"/>
-          <w:sz w:val="20"/>
-          <w:szCs w:val="20"/>
-        </w:rPr>
-        <w:t>dev data: 400</w:t>
-      </w:r>
-    </w:p>
-    <w:p>
-      <w:pPr>
-        <w:kinsoku w:val="0"/>
-        <w:overflowPunct w:val="0"/>
-        <w:autoSpaceDE w:val="0"/>
-        <w:autoSpaceDN w:val="0"/>
-        <w:bidi w:val="0"/>
-        <w:adjustRightInd w:val="0"/>
-        <w:spacing w:after="0" w:line="234" w:lineRule="exact"/>
-        <w:ind w:left="39"/>
-        <w:rPr>
-          <w:rFonts w:ascii="Cambria" w:hAnsi="Cambria" w:cs="Cambria"/>
-          <w:w w:val="105"/>
-          <w:sz w:val="20"/>
-          <w:szCs w:val="20"/>
-        </w:rPr>
-      </w:pPr>
-      <w:r>
-        <w:rPr>
-          <w:rFonts w:ascii="Cambria" w:hAnsi="Cambria" w:cs="Cambria"/>
-          <w:w w:val="105"/>
-          <w:sz w:val="20"/>
-          <w:szCs w:val="20"/>
-        </w:rPr>
-        <w:t>Test data: 400</w:t>
+      <w:r>
+        <w:rPr>
+          <w:rFonts w:ascii="Cambria" w:hAnsi="Cambria" w:cs="Cambria"/>
+          <w:w w:val="105"/>
+          <w:sz w:val="20"/>
+          <w:szCs w:val="20"/>
+        </w:rPr>
+        <w:t xml:space="preserve">data </w:t>
+      </w:r>
+      <w:r>
+        <w:rPr>
+          <w:rFonts w:ascii="Cambria" w:hAnsi="Cambria" w:cs="Cambria"/>
+          <w:w w:val="105"/>
+          <w:sz w:val="20"/>
+          <w:szCs w:val="20"/>
+        </w:rPr>
+        <w:t>pretty fast</w:t>
+      </w:r>
+      <w:r>
+        <w:rPr>
+          <w:rFonts w:ascii="Cambria" w:hAnsi="Cambria" w:cs="Cambria"/>
+          <w:w w:val="105"/>
+          <w:sz w:val="20"/>
+          <w:szCs w:val="20"/>
+        </w:rPr>
+        <w:t>. S</w:t>
+      </w:r>
+      <w:r>
+        <w:rPr>
+          <w:rFonts w:ascii="Cambria" w:hAnsi="Cambria" w:cs="Cambria"/>
+          <w:w w:val="105"/>
+          <w:sz w:val="20"/>
+          <w:szCs w:val="20"/>
+        </w:rPr>
+        <w:t xml:space="preserve">eem with the loss it took about </w:t>
+      </w:r>
+      <w:r>
+        <w:rPr>
+          <w:rFonts w:ascii="Cambria" w:hAnsi="Cambria" w:cs="Cambria"/>
+          <w:w w:val="105"/>
+          <w:sz w:val="20"/>
+          <w:szCs w:val="20"/>
+        </w:rPr>
+        <w:t>6</w:t>
+      </w:r>
+      <w:r>
+        <w:rPr>
+          <w:rFonts w:ascii="Cambria" w:hAnsi="Cambria" w:cs="Cambria"/>
+          <w:w w:val="105"/>
+          <w:sz w:val="20"/>
+          <w:szCs w:val="20"/>
+        </w:rPr>
+        <w:t xml:space="preserve"> iteration and it got 100% on dev </w:t>
+      </w:r>
+      <w:r>
+        <w:rPr>
+          <w:rFonts w:ascii="Cambria" w:hAnsi="Cambria" w:cs="Cambria"/>
+          <w:w w:val="105"/>
+          <w:sz w:val="20"/>
+          <w:szCs w:val="20"/>
+        </w:rPr>
+        <w:t xml:space="preserve">after </w:t>
+      </w:r>
+      <w:r>
+        <w:rPr>
+          <w:rFonts w:ascii="Cambria" w:hAnsi="Cambria" w:cs="Cambria"/>
+          <w:w w:val="105"/>
+          <w:sz w:val="20"/>
+          <w:szCs w:val="20"/>
+        </w:rPr>
+        <w:t>6 iteration,</w:t>
+      </w:r>
+      <w:r>
+        <w:rPr>
+          <w:rFonts w:ascii="Cambria" w:hAnsi="Cambria" w:cs="Cambria"/>
+          <w:w w:val="105"/>
+          <w:sz w:val="20"/>
+          <w:szCs w:val="20"/>
+        </w:rPr>
+        <w:t xml:space="preserve"> and because that in our setup we take </w:t>
+      </w:r>
+      <w:r>
+        <w:rPr>
+          <w:rFonts w:ascii="Cambria" w:hAnsi="Cambria" w:cs="Cambria"/>
+          <w:w w:val="105"/>
+          <w:sz w:val="20"/>
+          <w:szCs w:val="20"/>
+        </w:rPr>
+        <w:t xml:space="preserve">the </w:t>
+      </w:r>
+      <w:r>
+        <w:rPr>
+          <w:rFonts w:ascii="Cambria" w:hAnsi="Cambria" w:cs="Cambria"/>
+          <w:w w:val="105"/>
+          <w:sz w:val="20"/>
+          <w:szCs w:val="20"/>
+        </w:rPr>
+        <w:t xml:space="preserve">model that got the </w:t>
+      </w:r>
+      <w:r>
+        <w:rPr>
+          <w:rFonts w:ascii="Cambria" w:hAnsi="Cambria" w:cs="Cambria"/>
+          <w:w w:val="105"/>
+          <w:sz w:val="20"/>
+          <w:szCs w:val="20"/>
+        </w:rPr>
+        <w:t xml:space="preserve">best </w:t>
+      </w:r>
+      <w:r>
+        <w:rPr>
+          <w:rFonts w:ascii="Cambria" w:hAnsi="Cambria" w:cs="Cambria"/>
+          <w:w w:val="105"/>
+          <w:sz w:val="20"/>
+          <w:szCs w:val="20"/>
+        </w:rPr>
+        <w:t>results on the dev</w:t>
+      </w:r>
+      <w:r>
+        <w:rPr>
+          <w:rFonts w:ascii="Cambria" w:hAnsi="Cambria" w:cs="Cambria"/>
+          <w:w w:val="105"/>
+          <w:sz w:val="20"/>
+          <w:szCs w:val="20"/>
+        </w:rPr>
+        <w:t>,</w:t>
+      </w:r>
+      <w:r>
+        <w:rPr>
+          <w:rFonts w:ascii="Cambria" w:hAnsi="Cambria" w:cs="Cambria"/>
+          <w:w w:val="105"/>
+          <w:sz w:val="20"/>
+          <w:szCs w:val="20"/>
+        </w:rPr>
+        <w:t xml:space="preserve"> this is the model we </w:t>
+      </w:r>
+      <w:r>
+        <w:rPr>
+          <w:rFonts w:ascii="Cambria" w:hAnsi="Cambria" w:cs="Cambria"/>
+          <w:w w:val="105"/>
+          <w:sz w:val="20"/>
+          <w:szCs w:val="20"/>
+        </w:rPr>
+        <w:t xml:space="preserve">ran on </w:t>
+      </w:r>
+      <w:r>
+        <w:rPr>
+          <w:rFonts w:ascii="Cambria" w:hAnsi="Cambria" w:cs="Cambria"/>
+          <w:w w:val="105"/>
+          <w:sz w:val="20"/>
+          <w:szCs w:val="20"/>
+        </w:rPr>
+        <w:t xml:space="preserve">the </w:t>
+      </w:r>
+      <w:r>
+        <w:rPr>
+          <w:rFonts w:ascii="Cambria" w:hAnsi="Cambria" w:cs="Cambria"/>
+          <w:w w:val="105"/>
+          <w:sz w:val="20"/>
+          <w:szCs w:val="20"/>
+        </w:rPr>
+        <w:t xml:space="preserve">test </w:t>
+      </w:r>
+      <w:r>
+        <w:rPr>
+          <w:rFonts w:ascii="Cambria" w:hAnsi="Cambria" w:cs="Cambria"/>
+          <w:w w:val="105"/>
+          <w:sz w:val="20"/>
+          <w:szCs w:val="20"/>
+        </w:rPr>
+        <w:t xml:space="preserve">data </w:t>
+      </w:r>
+      <w:r>
+        <w:rPr>
+          <w:rFonts w:ascii="Cambria" w:hAnsi="Cambria" w:cs="Cambria"/>
+          <w:w w:val="105"/>
+          <w:sz w:val="20"/>
+          <w:szCs w:val="20"/>
+        </w:rPr>
+        <w:t>which also got 100%</w:t>
+      </w:r>
+      <w:r>
+        <w:rPr>
+          <w:rFonts w:ascii="Cambria" w:hAnsi="Cambria" w:cs="Cambria"/>
+          <w:w w:val="105"/>
+          <w:sz w:val="20"/>
+          <w:szCs w:val="20"/>
+        </w:rPr>
+        <w:t>.</w:t>
+      </w:r>
+    </w:p>
+    <w:p>
+      <w:pPr>
+        <w:kinsoku w:val="0"/>
+        <w:overflowPunct w:val="0"/>
+        <w:autoSpaceDE w:val="0"/>
+        <w:autoSpaceDN w:val="0"/>
+        <w:bidi w:val="0"/>
+        <w:adjustRightInd w:val="0"/>
+        <w:spacing w:after="0" w:line="234" w:lineRule="exact"/>
+        <w:ind w:left="39"/>
+        <w:jc w:val="both"/>
+        <w:rPr>
+          <w:rFonts w:ascii="Cambria" w:hAnsi="Cambria" w:cs="Cambria"/>
+          <w:w w:val="105"/>
+          <w:sz w:val="20"/>
+          <w:szCs w:val="20"/>
+        </w:rPr>
+      </w:pPr>
+    </w:p>
+    <w:p>
+      <w:pPr>
+        <w:pStyle w:val="2"/>
+        <w:bidi w:val="0"/>
+        <w:rPr>
+          <w:w w:val="105"/>
+        </w:rPr>
+      </w:pPr>
+      <w:r>
+        <w:rPr>
+          <w:w w:val="105"/>
+        </w:rPr>
+        <w:t>Training Details:</w:t>
+      </w:r>
+    </w:p>
+    <w:p>
+      <w:pPr>
+        <w:kinsoku w:val="0"/>
+        <w:overflowPunct w:val="0"/>
+        <w:autoSpaceDE w:val="0"/>
+        <w:autoSpaceDN w:val="0"/>
+        <w:bidi w:val="0"/>
+        <w:adjustRightInd w:val="0"/>
+        <w:spacing w:after="0" w:line="234" w:lineRule="exact"/>
+        <w:ind w:left="39"/>
+        <w:rPr>
+          <w:rFonts w:ascii="Cambria" w:hAnsi="Cambria" w:cs="Cambria"/>
+          <w:w w:val="105"/>
+          <w:sz w:val="20"/>
+          <w:szCs w:val="20"/>
+        </w:rPr>
+      </w:pPr>
+      <w:r>
+        <w:rPr>
+          <w:rFonts w:ascii="Cambria" w:hAnsi="Cambria" w:cs="Cambria"/>
+          <w:w w:val="105"/>
+          <w:sz w:val="20"/>
+          <w:szCs w:val="20"/>
+        </w:rPr>
+        <w:t xml:space="preserve">Training data: </w:t>
+      </w:r>
+      <w:r>
+        <w:rPr>
+          <w:rFonts w:ascii="Cambria" w:hAnsi="Cambria" w:cs="Cambria"/>
+          <w:b/>
+          <w:bCs/>
+          <w:w w:val="105"/>
+          <w:sz w:val="20"/>
+          <w:szCs w:val="20"/>
+        </w:rPr>
+        <w:t>4000</w:t>
+      </w:r>
+    </w:p>
+    <w:p>
+      <w:pPr>
+        <w:kinsoku w:val="0"/>
+        <w:overflowPunct w:val="0"/>
+        <w:autoSpaceDE w:val="0"/>
+        <w:autoSpaceDN w:val="0"/>
+        <w:bidi w:val="0"/>
+        <w:adjustRightInd w:val="0"/>
+        <w:spacing w:after="0" w:line="234" w:lineRule="exact"/>
+        <w:ind w:left="39"/>
+        <w:rPr>
+          <w:rFonts w:ascii="Cambria" w:hAnsi="Cambria" w:cs="Cambria"/>
+          <w:w w:val="105"/>
+          <w:sz w:val="20"/>
+          <w:szCs w:val="20"/>
+        </w:rPr>
+      </w:pPr>
+      <w:r>
+        <w:rPr>
+          <w:rFonts w:ascii="Cambria" w:hAnsi="Cambria" w:cs="Cambria"/>
+          <w:w w:val="105"/>
+          <w:sz w:val="20"/>
+          <w:szCs w:val="20"/>
+        </w:rPr>
+        <w:t xml:space="preserve">dev data: </w:t>
+      </w:r>
+      <w:r>
+        <w:rPr>
+          <w:rFonts w:ascii="Cambria" w:hAnsi="Cambria" w:cs="Cambria"/>
+          <w:b/>
+          <w:bCs/>
+          <w:w w:val="105"/>
+          <w:sz w:val="20"/>
+          <w:szCs w:val="20"/>
+        </w:rPr>
+        <w:t>400</w:t>
+      </w:r>
+    </w:p>
+    <w:p>
+      <w:pPr>
+        <w:kinsoku w:val="0"/>
+        <w:overflowPunct w:val="0"/>
+        <w:autoSpaceDE w:val="0"/>
+        <w:autoSpaceDN w:val="0"/>
+        <w:bidi w:val="0"/>
+        <w:adjustRightInd w:val="0"/>
+        <w:spacing w:after="0" w:line="234" w:lineRule="exact"/>
+        <w:ind w:left="39"/>
+        <w:rPr>
+          <w:rFonts w:ascii="Cambria" w:hAnsi="Cambria" w:cs="Cambria"/>
+          <w:w w:val="105"/>
+          <w:sz w:val="20"/>
+          <w:szCs w:val="20"/>
+        </w:rPr>
+      </w:pPr>
+      <w:r>
+        <w:rPr>
+          <w:rFonts w:ascii="Cambria" w:hAnsi="Cambria" w:cs="Cambria"/>
+          <w:w w:val="105"/>
+          <w:sz w:val="20"/>
+          <w:szCs w:val="20"/>
+        </w:rPr>
+        <w:t xml:space="preserve">Test data: </w:t>
+      </w:r>
+      <w:r>
+        <w:rPr>
+          <w:rFonts w:ascii="Cambria" w:hAnsi="Cambria" w:cs="Cambria"/>
+          <w:b/>
+          <w:bCs/>
+          <w:w w:val="105"/>
+          <w:sz w:val="20"/>
+          <w:szCs w:val="20"/>
+        </w:rPr>
+        <w:t>400</w:t>
       </w:r>
     </w:p>
     <w:p>
@@ -202,6 +522,8 @@
       <w:r>
         <w:rPr>
           <w:rFonts w:ascii="Cambria" w:hAnsi="Cambria" w:cs="Cambria"/>
+          <w:b/>
+          <w:bCs/>
           <w:w w:val="105"/>
           <w:sz w:val="20"/>
           <w:szCs w:val="20"/>
@@ -238,6 +560,8 @@
       <w:r>
         <w:rPr>
           <w:rFonts w:ascii="Cambria" w:hAnsi="Cambria" w:cs="Cambria"/>
+          <w:b/>
+          <w:bCs/>
           <w:w w:val="105"/>
           <w:sz w:val="20"/>
           <w:szCs w:val="20"/>
@@ -247,122 +571,236 @@
       <w:r>
         <w:rPr>
           <w:rFonts w:ascii="Cambria" w:hAnsi="Cambria" w:cs="Cambria"/>
-          <w:w w:val="105"/>
-          <w:sz w:val="20"/>
-          <w:szCs w:val="20"/>
-        </w:rPr>
-        <w:t>.0 seconds (on GPU GTX 1080)</w:t>
-      </w:r>
-    </w:p>
-    <w:p>
-      <w:pPr>
-        <w:kinsoku w:val="0"/>
-        <w:overflowPunct w:val="0"/>
-        <w:autoSpaceDE w:val="0"/>
-        <w:autoSpaceDN w:val="0"/>
-        <w:bidi w:val="0"/>
-        <w:adjustRightInd w:val="0"/>
-        <w:spacing w:after="0" w:line="234" w:lineRule="exact"/>
-        <w:ind w:left="39"/>
-        <w:rPr>
-          <w:rFonts w:ascii="Cambria" w:hAnsi="Cambria" w:cs="Cambria"/>
-          <w:w w:val="105"/>
-          <w:sz w:val="20"/>
-          <w:szCs w:val="20"/>
-        </w:rPr>
-      </w:pPr>
-      <w:r>
-        <w:rPr>
-          <w:rFonts w:ascii="Cambria" w:hAnsi="Cambria" w:cs="Cambria"/>
-          <w:w w:val="105"/>
-          <w:sz w:val="20"/>
-          <w:szCs w:val="20"/>
-        </w:rPr>
-        <w:t xml:space="preserve">It succeed on both. It manage to converge in the train pretty fast (seem with the loss it took about 4 iteration and it got 100% on dev in the 6 iteration, where it took the best model from, and ran it on test which also got 100%) </w:t>
-      </w:r>
-    </w:p>
-    <w:p>
-      <w:pPr>
-        <w:kinsoku w:val="0"/>
-        <w:overflowPunct w:val="0"/>
-        <w:autoSpaceDE w:val="0"/>
-        <w:autoSpaceDN w:val="0"/>
-        <w:bidi w:val="0"/>
-        <w:adjustRightInd w:val="0"/>
-        <w:spacing w:after="0" w:line="234" w:lineRule="exact"/>
-        <w:ind w:left="39"/>
-        <w:rPr>
-          <w:rFonts w:ascii="Cambria" w:hAnsi="Cambria" w:cs="Cambria"/>
-          <w:w w:val="105"/>
-          <w:sz w:val="20"/>
-          <w:szCs w:val="20"/>
-        </w:rPr>
-      </w:pPr>
-    </w:p>
-    <w:p>
-      <w:pPr>
-        <w:kinsoku w:val="0"/>
-        <w:overflowPunct w:val="0"/>
-        <w:autoSpaceDE w:val="0"/>
-        <w:autoSpaceDN w:val="0"/>
-        <w:bidi w:val="0"/>
-        <w:adjustRightInd w:val="0"/>
-        <w:spacing w:after="0" w:line="234" w:lineRule="exact"/>
-        <w:ind w:left="39"/>
-        <w:rPr>
-          <w:rFonts w:ascii="Cambria" w:hAnsi="Cambria" w:cs="Cambria"/>
-          <w:w w:val="105"/>
-          <w:sz w:val="20"/>
-          <w:szCs w:val="20"/>
-        </w:rPr>
-      </w:pPr>
-    </w:p>
-    <w:p>
-      <w:pPr>
-        <w:kinsoku w:val="0"/>
-        <w:overflowPunct w:val="0"/>
-        <w:autoSpaceDE w:val="0"/>
-        <w:autoSpaceDN w:val="0"/>
-        <w:bidi w:val="0"/>
-        <w:adjustRightInd w:val="0"/>
-        <w:spacing w:after="0" w:line="234" w:lineRule="exact"/>
-        <w:ind w:left="39"/>
-        <w:rPr>
-          <w:rFonts w:ascii="Cambria" w:hAnsi="Cambria" w:cs="Cambria"/>
-          <w:w w:val="105"/>
-          <w:sz w:val="20"/>
-          <w:szCs w:val="20"/>
-        </w:rPr>
-      </w:pPr>
-      <w:r>
-        <w:rPr>
-          <w:rFonts w:ascii="Cambria" w:hAnsi="Cambria" w:cs="Cambria"/>
-          <w:w w:val="105"/>
-          <w:sz w:val="20"/>
-          <w:szCs w:val="20"/>
-        </w:rPr>
-        <w:t xml:space="preserve">In the beginning we had an extremely long sequences not limited by length (the limitation was about 2000 characters and was an average of about 1000), when we limited the sequence to 180 (20 for every sub sequence) the model managed to learn. We didn’t need to do any hyper parameter tuning and we ran with   batch of 10 </w:t>
-      </w:r>
-      <w:proofErr w:type="spellStart"/>
-      <w:r>
-        <w:rPr>
-          <w:rFonts w:ascii="Cambria" w:hAnsi="Cambria" w:cs="Cambria"/>
-          <w:w w:val="105"/>
-          <w:sz w:val="20"/>
-          <w:szCs w:val="20"/>
-        </w:rPr>
-        <w:t>lr</w:t>
-      </w:r>
-      <w:proofErr w:type="spellEnd"/>
-      <w:r>
-        <w:rPr>
-          <w:rFonts w:ascii="Cambria" w:hAnsi="Cambria" w:cs="Cambria"/>
-          <w:w w:val="105"/>
-          <w:sz w:val="20"/>
-          <w:szCs w:val="20"/>
-        </w:rPr>
-        <w:t xml:space="preserve"> 0.001 hidden dim of LSTM</w:t>
-      </w:r>
+          <w:b/>
+          <w:bCs/>
+          <w:w w:val="105"/>
+          <w:sz w:val="20"/>
+          <w:szCs w:val="20"/>
+        </w:rPr>
+        <w:t>.0</w:t>
+      </w:r>
+      <w:r>
+        <w:rPr>
+          <w:rFonts w:ascii="Cambria" w:hAnsi="Cambria" w:cs="Cambria"/>
+          <w:w w:val="105"/>
+          <w:sz w:val="20"/>
+          <w:szCs w:val="20"/>
+        </w:rPr>
+        <w:t xml:space="preserve"> seconds (on </w:t>
+      </w:r>
+      <w:r>
+        <w:rPr>
+          <w:rFonts w:ascii="Cambria" w:hAnsi="Cambria" w:cs="Cambria"/>
+          <w:w w:val="105"/>
+          <w:sz w:val="20"/>
+          <w:szCs w:val="20"/>
+        </w:rPr>
+        <w:t xml:space="preserve">a single </w:t>
+      </w:r>
+      <w:r>
+        <w:rPr>
+          <w:rFonts w:ascii="Cambria" w:hAnsi="Cambria" w:cs="Cambria"/>
+          <w:w w:val="105"/>
+          <w:sz w:val="20"/>
+          <w:szCs w:val="20"/>
+        </w:rPr>
+        <w:t>GTX 1080</w:t>
+      </w:r>
+      <w:r>
+        <w:rPr>
+          <w:rFonts w:ascii="Cambria" w:hAnsi="Cambria" w:cs="Cambria"/>
+          <w:w w:val="105"/>
+          <w:sz w:val="20"/>
+          <w:szCs w:val="20"/>
+        </w:rPr>
+        <w:t xml:space="preserve"> GPU</w:t>
+      </w:r>
+      <w:r>
+        <w:rPr>
+          <w:rFonts w:ascii="Cambria" w:hAnsi="Cambria" w:cs="Cambria"/>
+          <w:w w:val="105"/>
+          <w:sz w:val="20"/>
+          <w:szCs w:val="20"/>
+        </w:rPr>
+        <w:t>)</w:t>
+      </w:r>
+    </w:p>
+    <w:p>
+      <w:pPr>
+        <w:kinsoku w:val="0"/>
+        <w:overflowPunct w:val="0"/>
+        <w:autoSpaceDE w:val="0"/>
+        <w:autoSpaceDN w:val="0"/>
+        <w:bidi w:val="0"/>
+        <w:adjustRightInd w:val="0"/>
+        <w:spacing w:after="0" w:line="234" w:lineRule="exact"/>
+        <w:ind w:left="39"/>
+        <w:rPr>
+          <w:rFonts w:ascii="Cambria" w:hAnsi="Cambria" w:cs="Cambria"/>
+          <w:w w:val="105"/>
+          <w:sz w:val="20"/>
+          <w:szCs w:val="20"/>
+        </w:rPr>
+      </w:pPr>
+    </w:p>
+    <w:p>
+      <w:pPr>
+        <w:pStyle w:val="2"/>
+        <w:bidi w:val="0"/>
+        <w:rPr>
+          <w:w w:val="105"/>
+        </w:rPr>
+      </w:pPr>
+      <w:r>
+        <w:rPr>
+          <w:w w:val="105"/>
+        </w:rPr>
+        <w:t>Questions</w:t>
+      </w:r>
+    </w:p>
+    <w:p>
+      <w:pPr>
+        <w:kinsoku w:val="0"/>
+        <w:overflowPunct w:val="0"/>
+        <w:autoSpaceDE w:val="0"/>
+        <w:autoSpaceDN w:val="0"/>
+        <w:bidi w:val="0"/>
+        <w:adjustRightInd w:val="0"/>
+        <w:spacing w:after="0" w:line="234" w:lineRule="exact"/>
+        <w:ind w:left="39"/>
+        <w:rPr>
+          <w:rFonts w:ascii="Cambria" w:hAnsi="Cambria" w:cs="Cambria"/>
+          <w:w w:val="105"/>
+          <w:sz w:val="20"/>
+          <w:szCs w:val="20"/>
+        </w:rPr>
+      </w:pPr>
+      <w:r>
+        <w:rPr>
+          <w:rFonts w:ascii="Cambria" w:hAnsi="Cambria" w:cs="Cambria"/>
+          <w:w w:val="105"/>
+          <w:sz w:val="20"/>
+          <w:szCs w:val="20"/>
+        </w:rPr>
+        <w:t xml:space="preserve">In the beginning we had an extremely long sequences not limited by length (the limitation was about 2000 characters and was an average of about 1000), when we limited the sequence to 180 (20 for every sub sequence) the model managed to learn. We didn’t need to do any hyper parameter tuning and we ran with </w:t>
+      </w:r>
+      <w:r>
+        <w:rPr>
+          <w:rFonts w:ascii="Cambria" w:hAnsi="Cambria" w:cs="Cambria"/>
+          <w:w w:val="105"/>
+          <w:sz w:val="20"/>
+          <w:szCs w:val="20"/>
+        </w:rPr>
+        <w:t>a</w:t>
+      </w:r>
+      <w:r>
+        <w:rPr>
+          <w:rFonts w:ascii="Cambria" w:hAnsi="Cambria" w:cs="Cambria"/>
+          <w:w w:val="105"/>
+          <w:sz w:val="20"/>
+          <w:szCs w:val="20"/>
+        </w:rPr>
+        <w:t xml:space="preserve">  batch of 10 lr 0.001 hidden dim </w:t>
+      </w:r>
+      <w:r>
+        <w:rPr>
+          <w:rFonts w:ascii="Cambria" w:hAnsi="Cambria" w:cs="Cambria"/>
+          <w:w w:val="105"/>
+          <w:sz w:val="20"/>
+          <w:szCs w:val="20"/>
+        </w:rPr>
+        <w:t>in the</w:t>
+      </w:r>
+      <w:r>
+        <w:rPr>
+          <w:rFonts w:ascii="Cambria" w:hAnsi="Cambria" w:cs="Cambria"/>
+          <w:w w:val="105"/>
+          <w:sz w:val="20"/>
+          <w:szCs w:val="20"/>
+        </w:rPr>
+        <w:t xml:space="preserve"> LSTM</w:t>
+      </w:r>
+      <w:r>
+        <w:rPr>
+          <w:rFonts w:ascii="Cambria" w:hAnsi="Cambria" w:cs="Cambria"/>
+          <w:w w:val="105"/>
+          <w:sz w:val="20"/>
+          <w:szCs w:val="20"/>
+        </w:rPr>
+        <w:t xml:space="preserve"> of 100 and a vector size of 30.</w:t>
+      </w:r>
+    </w:p>
+    <w:p>
+      <w:pPr>
+        <w:kinsoku w:val="0"/>
+        <w:overflowPunct w:val="0"/>
+        <w:autoSpaceDE w:val="0"/>
+        <w:autoSpaceDN w:val="0"/>
+        <w:bidi w:val="0"/>
+        <w:adjustRightInd w:val="0"/>
+        <w:spacing w:after="0" w:line="234" w:lineRule="exact"/>
+        <w:ind w:left="39"/>
+        <w:rPr>
+          <w:rFonts w:ascii="Cambria" w:hAnsi="Cambria" w:cs="Cambria"/>
+          <w:w w:val="105"/>
+          <w:sz w:val="20"/>
+          <w:szCs w:val="20"/>
+        </w:rPr>
+      </w:pPr>
+      <w:r>
+        <w:rPr>
+          <w:rFonts w:ascii="Cambria" w:hAnsi="Cambria" w:cs="Cambria"/>
+          <w:w w:val="105"/>
+          <w:sz w:val="20"/>
+          <w:szCs w:val="20"/>
+        </w:rPr>
+        <w:t>We also added graph of the training Loss  and the Dev accuracy</w:t>
+      </w:r>
+      <w:r>
+        <w:rPr>
+          <w:rFonts w:ascii="Cambria" w:hAnsi="Cambria" w:cs="Cambria"/>
+          <w:w w:val="105"/>
+          <w:sz w:val="20"/>
+          <w:szCs w:val="20"/>
+        </w:rPr>
+        <w:t xml:space="preserve"> both with global time view and both with epoch view.</w:t>
+      </w:r>
+    </w:p>
+    <w:p>
+      <w:pPr>
+        <w:kinsoku w:val="0"/>
+        <w:overflowPunct w:val="0"/>
+        <w:autoSpaceDE w:val="0"/>
+        <w:autoSpaceDN w:val="0"/>
+        <w:bidi w:val="0"/>
+        <w:adjustRightInd w:val="0"/>
+        <w:spacing w:after="0" w:line="234" w:lineRule="exact"/>
+        <w:ind w:left="39"/>
+        <w:rPr>
+          <w:rFonts w:ascii="Cambria" w:hAnsi="Cambria" w:cs="Cambria"/>
+          <w:w w:val="105"/>
+          <w:sz w:val="20"/>
+          <w:szCs w:val="20"/>
+        </w:rPr>
+      </w:pPr>
+    </w:p>
+    <w:p>
+      <w:pPr>
+        <w:kinsoku w:val="0"/>
+        <w:overflowPunct w:val="0"/>
+        <w:autoSpaceDE w:val="0"/>
+        <w:autoSpaceDN w:val="0"/>
+        <w:bidi w:val="0"/>
+        <w:adjustRightInd w:val="0"/>
+        <w:spacing w:after="0" w:line="234" w:lineRule="exact"/>
+        <w:ind w:left="39"/>
+        <w:rPr>
+          <w:rFonts w:ascii="Cambria" w:hAnsi="Cambria" w:cs="Cambria"/>
+          <w:w w:val="105"/>
+          <w:sz w:val="20"/>
+          <w:szCs w:val="20"/>
+        </w:rPr>
+      </w:pPr>
     </w:p>
     <w:p>
       <w:pPr>
@@ -386,16 +824,16 @@
           <w:noProof/>
         </w:rPr>
         <w:drawing>
-          <wp:anchor distT="0" distB="0" distL="114300" distR="114300" simplePos="0" relativeHeight="251658240" behindDoc="0" locked="0" layoutInCell="1" allowOverlap="1" wp14:anchorId="215462DE" wp14:editId="1B384C10">
+          <wp:anchor distT="0" distB="0" distL="114300" distR="114300" simplePos="0" relativeHeight="251658240" behindDoc="0" locked="0" layoutInCell="1" allowOverlap="1" wp14:anchorId="215462DE" wp14:editId="7DAD1360">
             <wp:simplePos x="0" y="0"/>
             <wp:positionH relativeFrom="column">
-              <wp:posOffset>40379</wp:posOffset>
+              <wp:posOffset>-46226</wp:posOffset>
             </wp:positionH>
             <wp:positionV relativeFrom="paragraph">
-              <wp:posOffset>943328</wp:posOffset>
+              <wp:posOffset>244501</wp:posOffset>
             </wp:positionV>
-            <wp:extent cx="5274310" cy="2241550"/>
-            <wp:effectExtent l="0" t="0" r="2540" b="6350"/>
+            <wp:extent cx="3420745" cy="1453515"/>
+            <wp:effectExtent l="0" t="0" r="8255" b="0"/>
             <wp:wrapSquare wrapText="bothSides"/>
             <wp:docPr id="1" name="תמונה 1"/>
             <wp:cNvGraphicFramePr>
@@ -423,7 +861,7 @@
                   <pic:spPr>
                     <a:xfrm>
                       <a:off x="0" y="0"/>
-                      <a:ext cx="5274310" cy="2241550"/>
+                      <a:ext cx="3420745" cy="1453515"/>
                     </a:xfrm>
                     <a:prstGeom prst="rect">
                       <a:avLst/>
@@ -432,18 +870,238 @@
                 </pic:pic>
               </a:graphicData>
             </a:graphic>
+            <wp14:sizeRelH relativeFrom="margin">
+              <wp14:pctWidth>0</wp14:pctWidth>
+            </wp14:sizeRelH>
+            <wp14:sizeRelV relativeFrom="margin">
+              <wp14:pctHeight>0</wp14:pctHeight>
+            </wp14:sizeRelV>
           </wp:anchor>
         </w:drawing>
       </w:r>
-    </w:p>
-    <w:p>
-      <w:pPr>
-        <w:autoSpaceDE w:val="0"/>
-        <w:autoSpaceDN w:val="0"/>
-        <w:bidi w:val="0"/>
-        <w:adjustRightInd w:val="0"/>
-        <w:spacing w:after="0" w:line="240" w:lineRule="auto"/>
-        <w:rPr>
+      <w:r>
+        <w:rPr>
+          <w:rFonts w:ascii="Cambria" w:hAnsi="Cambria" w:cs="Cambria"/>
+          <w:w w:val="105"/>
+          <w:sz w:val="20"/>
+          <w:szCs w:val="20"/>
+        </w:rPr>
+        <w:t xml:space="preserve">Train Loss </w:t>
+      </w:r>
+    </w:p>
+    <w:p>
+      <w:pPr>
+        <w:kinsoku w:val="0"/>
+        <w:overflowPunct w:val="0"/>
+        <w:autoSpaceDE w:val="0"/>
+        <w:autoSpaceDN w:val="0"/>
+        <w:bidi w:val="0"/>
+        <w:adjustRightInd w:val="0"/>
+        <w:spacing w:after="0" w:line="234" w:lineRule="exact"/>
+        <w:ind w:left="39"/>
+        <w:rPr>
+          <w:rFonts w:ascii="Cambria" w:hAnsi="Cambria" w:cs="Cambria"/>
+          <w:w w:val="105"/>
+          <w:sz w:val="20"/>
+          <w:szCs w:val="20"/>
+        </w:rPr>
+      </w:pPr>
+    </w:p>
+    <w:p>
+      <w:pPr>
+        <w:kinsoku w:val="0"/>
+        <w:overflowPunct w:val="0"/>
+        <w:autoSpaceDE w:val="0"/>
+        <w:autoSpaceDN w:val="0"/>
+        <w:bidi w:val="0"/>
+        <w:adjustRightInd w:val="0"/>
+        <w:spacing w:after="0" w:line="234" w:lineRule="exact"/>
+        <w:ind w:left="39"/>
+        <w:rPr>
+          <w:rFonts w:ascii="Cambria" w:hAnsi="Cambria" w:cs="Cambria"/>
+          <w:w w:val="105"/>
+          <w:sz w:val="20"/>
+          <w:szCs w:val="20"/>
+        </w:rPr>
+      </w:pPr>
+    </w:p>
+    <w:p>
+      <w:pPr>
+        <w:kinsoku w:val="0"/>
+        <w:overflowPunct w:val="0"/>
+        <w:autoSpaceDE w:val="0"/>
+        <w:autoSpaceDN w:val="0"/>
+        <w:bidi w:val="0"/>
+        <w:adjustRightInd w:val="0"/>
+        <w:spacing w:after="0" w:line="234" w:lineRule="exact"/>
+        <w:ind w:left="39"/>
+        <w:rPr>
+          <w:rFonts w:ascii="Cambria" w:hAnsi="Cambria" w:cs="Cambria"/>
+          <w:w w:val="105"/>
+          <w:sz w:val="20"/>
+          <w:szCs w:val="20"/>
+        </w:rPr>
+      </w:pPr>
+    </w:p>
+    <w:p>
+      <w:pPr>
+        <w:kinsoku w:val="0"/>
+        <w:overflowPunct w:val="0"/>
+        <w:autoSpaceDE w:val="0"/>
+        <w:autoSpaceDN w:val="0"/>
+        <w:bidi w:val="0"/>
+        <w:adjustRightInd w:val="0"/>
+        <w:spacing w:after="0" w:line="234" w:lineRule="exact"/>
+        <w:ind w:left="39"/>
+        <w:rPr>
+          <w:rFonts w:ascii="Cambria" w:hAnsi="Cambria" w:cs="Cambria"/>
+          <w:w w:val="105"/>
+          <w:sz w:val="20"/>
+          <w:szCs w:val="20"/>
+        </w:rPr>
+      </w:pPr>
+    </w:p>
+    <w:p>
+      <w:pPr>
+        <w:kinsoku w:val="0"/>
+        <w:overflowPunct w:val="0"/>
+        <w:autoSpaceDE w:val="0"/>
+        <w:autoSpaceDN w:val="0"/>
+        <w:bidi w:val="0"/>
+        <w:adjustRightInd w:val="0"/>
+        <w:spacing w:after="0" w:line="234" w:lineRule="exact"/>
+        <w:ind w:left="39"/>
+        <w:rPr>
+          <w:rFonts w:ascii="Cambria" w:hAnsi="Cambria" w:cs="Cambria"/>
+          <w:w w:val="105"/>
+          <w:sz w:val="20"/>
+          <w:szCs w:val="20"/>
+        </w:rPr>
+      </w:pPr>
+    </w:p>
+    <w:p>
+      <w:pPr>
+        <w:kinsoku w:val="0"/>
+        <w:overflowPunct w:val="0"/>
+        <w:autoSpaceDE w:val="0"/>
+        <w:autoSpaceDN w:val="0"/>
+        <w:bidi w:val="0"/>
+        <w:adjustRightInd w:val="0"/>
+        <w:spacing w:after="0" w:line="234" w:lineRule="exact"/>
+        <w:ind w:left="39"/>
+        <w:rPr>
+          <w:rFonts w:ascii="Cambria" w:hAnsi="Cambria" w:cs="Cambria"/>
+          <w:w w:val="105"/>
+          <w:sz w:val="20"/>
+          <w:szCs w:val="20"/>
+        </w:rPr>
+      </w:pPr>
+    </w:p>
+    <w:p>
+      <w:pPr>
+        <w:kinsoku w:val="0"/>
+        <w:overflowPunct w:val="0"/>
+        <w:autoSpaceDE w:val="0"/>
+        <w:autoSpaceDN w:val="0"/>
+        <w:bidi w:val="0"/>
+        <w:adjustRightInd w:val="0"/>
+        <w:spacing w:after="0" w:line="234" w:lineRule="exact"/>
+        <w:ind w:left="39"/>
+        <w:rPr>
+          <w:rFonts w:ascii="Cambria" w:hAnsi="Cambria" w:cs="Cambria"/>
+          <w:w w:val="105"/>
+          <w:sz w:val="20"/>
+          <w:szCs w:val="20"/>
+        </w:rPr>
+      </w:pPr>
+    </w:p>
+    <w:p>
+      <w:pPr>
+        <w:kinsoku w:val="0"/>
+        <w:overflowPunct w:val="0"/>
+        <w:autoSpaceDE w:val="0"/>
+        <w:autoSpaceDN w:val="0"/>
+        <w:bidi w:val="0"/>
+        <w:adjustRightInd w:val="0"/>
+        <w:spacing w:after="0" w:line="234" w:lineRule="exact"/>
+        <w:ind w:left="39"/>
+        <w:rPr>
+          <w:rFonts w:ascii="Cambria" w:hAnsi="Cambria" w:cs="Cambria"/>
+          <w:w w:val="105"/>
+          <w:sz w:val="20"/>
+          <w:szCs w:val="20"/>
+        </w:rPr>
+      </w:pPr>
+    </w:p>
+    <w:p>
+      <w:pPr>
+        <w:kinsoku w:val="0"/>
+        <w:overflowPunct w:val="0"/>
+        <w:autoSpaceDE w:val="0"/>
+        <w:autoSpaceDN w:val="0"/>
+        <w:bidi w:val="0"/>
+        <w:adjustRightInd w:val="0"/>
+        <w:spacing w:after="0" w:line="234" w:lineRule="exact"/>
+        <w:ind w:left="39"/>
+        <w:rPr>
+          <w:rFonts w:ascii="Cambria" w:hAnsi="Cambria" w:cs="Cambria"/>
+          <w:w w:val="105"/>
+          <w:sz w:val="20"/>
+          <w:szCs w:val="20"/>
+        </w:rPr>
+      </w:pPr>
+    </w:p>
+    <w:p>
+      <w:pPr>
+        <w:kinsoku w:val="0"/>
+        <w:overflowPunct w:val="0"/>
+        <w:autoSpaceDE w:val="0"/>
+        <w:autoSpaceDN w:val="0"/>
+        <w:bidi w:val="0"/>
+        <w:adjustRightInd w:val="0"/>
+        <w:spacing w:after="0" w:line="234" w:lineRule="exact"/>
+        <w:ind w:left="39"/>
+        <w:rPr>
+          <w:rFonts w:ascii="Cambria" w:hAnsi="Cambria" w:cs="Cambria"/>
+          <w:w w:val="105"/>
+          <w:sz w:val="20"/>
+          <w:szCs w:val="20"/>
+        </w:rPr>
+      </w:pPr>
+    </w:p>
+    <w:p>
+      <w:pPr>
+        <w:kinsoku w:val="0"/>
+        <w:overflowPunct w:val="0"/>
+        <w:autoSpaceDE w:val="0"/>
+        <w:autoSpaceDN w:val="0"/>
+        <w:bidi w:val="0"/>
+        <w:adjustRightInd w:val="0"/>
+        <w:spacing w:after="0" w:line="234" w:lineRule="exact"/>
+        <w:ind w:left="39"/>
+        <w:rPr>
+          <w:rFonts w:ascii="Cambria" w:hAnsi="Cambria" w:cs="Cambria"/>
+          <w:w w:val="105"/>
+          <w:sz w:val="20"/>
+          <w:szCs w:val="20"/>
+        </w:rPr>
+      </w:pPr>
+    </w:p>
+    <w:p>
+      <w:pPr>
+        <w:kinsoku w:val="0"/>
+        <w:overflowPunct w:val="0"/>
+        <w:autoSpaceDE w:val="0"/>
+        <w:autoSpaceDN w:val="0"/>
+        <w:bidi w:val="0"/>
+        <w:adjustRightInd w:val="0"/>
+        <w:spacing w:after="0" w:line="234" w:lineRule="exact"/>
+        <w:ind w:left="39"/>
+        <w:rPr>
+          <w:rFonts w:ascii="Cambria" w:hAnsi="Cambria" w:cs="Cambria"/>
+          <w:w w:val="105"/>
+          <w:sz w:val="20"/>
+          <w:szCs w:val="20"/>
           <w:rtl/>
         </w:rPr>
       </w:pPr>
@@ -451,20 +1109,19 @@
         <w:rPr>
           <w:noProof/>
         </w:rPr>
-        <w:lastRenderedPageBreak/>
         <w:drawing>
-          <wp:anchor distT="0" distB="0" distL="114300" distR="114300" simplePos="0" relativeHeight="251659264" behindDoc="0" locked="0" layoutInCell="1" allowOverlap="1" wp14:anchorId="6DC50645" wp14:editId="084B77EB">
+          <wp:anchor distT="0" distB="0" distL="114300" distR="114300" simplePos="0" relativeHeight="251660288" behindDoc="0" locked="0" layoutInCell="1" allowOverlap="1" wp14:anchorId="0F0EF238" wp14:editId="075DC154">
             <wp:simplePos x="0" y="0"/>
-            <wp:positionH relativeFrom="margin">
-              <wp:posOffset>-122838</wp:posOffset>
+            <wp:positionH relativeFrom="column">
+              <wp:posOffset>2495550</wp:posOffset>
             </wp:positionH>
             <wp:positionV relativeFrom="paragraph">
-              <wp:posOffset>-518</wp:posOffset>
+              <wp:posOffset>360045</wp:posOffset>
             </wp:positionV>
-            <wp:extent cx="5274310" cy="2200275"/>
-            <wp:effectExtent l="0" t="0" r="2540" b="9525"/>
+            <wp:extent cx="2877820" cy="1261745"/>
+            <wp:effectExtent l="0" t="0" r="0" b="0"/>
             <wp:wrapSquare wrapText="bothSides"/>
-            <wp:docPr id="3" name="תמונה 3"/>
+            <wp:docPr id="2" name="תמונה 2"/>
             <wp:cNvGraphicFramePr>
               <a:graphicFrameLocks xmlns:a="http://schemas.openxmlformats.org/drawingml/2006/main" noChangeAspect="1"/>
             </wp:cNvGraphicFramePr>
@@ -490,7 +1147,7 @@
                   <pic:spPr>
                     <a:xfrm>
                       <a:off x="0" y="0"/>
-                      <a:ext cx="5274310" cy="2200275"/>
+                      <a:ext cx="2877820" cy="1261745"/>
                     </a:xfrm>
                     <a:prstGeom prst="rect">
                       <a:avLst/>
@@ -499,6 +1156,12 @@
                 </pic:pic>
               </a:graphicData>
             </a:graphic>
+            <wp14:sizeRelH relativeFrom="margin">
+              <wp14:pctWidth>0</wp14:pctWidth>
+            </wp14:sizeRelH>
+            <wp14:sizeRelV relativeFrom="margin">
+              <wp14:pctHeight>0</wp14:pctHeight>
+            </wp14:sizeRelV>
           </wp:anchor>
         </w:drawing>
       </w:r>
@@ -507,10 +1170,18 @@
           <w:noProof/>
         </w:rPr>
         <w:drawing>
-          <wp:inline distT="0" distB="0" distL="0" distR="0" wp14:anchorId="0F0EF238" wp14:editId="541E1349">
-            <wp:extent cx="5274310" cy="2313940"/>
-            <wp:effectExtent l="0" t="0" r="2540" b="0"/>
-            <wp:docPr id="2" name="תמונה 2"/>
+          <wp:anchor distT="0" distB="0" distL="114300" distR="114300" simplePos="0" relativeHeight="251659264" behindDoc="0" locked="0" layoutInCell="1" allowOverlap="1" wp14:anchorId="6DC50645" wp14:editId="173F8CBF">
+            <wp:simplePos x="0" y="0"/>
+            <wp:positionH relativeFrom="margin">
+              <wp:posOffset>-751205</wp:posOffset>
+            </wp:positionH>
+            <wp:positionV relativeFrom="paragraph">
+              <wp:posOffset>283845</wp:posOffset>
+            </wp:positionV>
+            <wp:extent cx="3014345" cy="1257300"/>
+            <wp:effectExtent l="0" t="0" r="0" b="0"/>
+            <wp:wrapSquare wrapText="bothSides"/>
+            <wp:docPr id="3" name="תמונה 3"/>
             <wp:cNvGraphicFramePr>
               <a:graphicFrameLocks xmlns:a="http://schemas.openxmlformats.org/drawingml/2006/main" noChangeAspect="1"/>
             </wp:cNvGraphicFramePr>
@@ -522,7 +1193,13 @@
                     <pic:cNvPicPr/>
                   </pic:nvPicPr>
                   <pic:blipFill>
-                    <a:blip r:embed="rId6"/>
+                    <a:blip r:embed="rId6" cstate="print">
+                      <a:extLst>
+                        <a:ext uri="{28A0092B-C50C-407E-A947-70E740481C1C}">
+                          <a14:useLocalDpi xmlns:a14="http://schemas.microsoft.com/office/drawing/2010/main" val="0"/>
+                        </a:ext>
+                      </a:extLst>
+                    </a:blip>
                     <a:stretch>
                       <a:fillRect/>
                     </a:stretch>
@@ -530,7 +1207,7 @@
                   <pic:spPr>
                     <a:xfrm>
                       <a:off x="0" y="0"/>
-                      <a:ext cx="5274310" cy="2313940"/>
+                      <a:ext cx="3014345" cy="1257300"/>
                     </a:xfrm>
                     <a:prstGeom prst="rect">
                       <a:avLst/>
@@ -539,9 +1216,89 @@
                 </pic:pic>
               </a:graphicData>
             </a:graphic>
-          </wp:inline>
+            <wp14:sizeRelH relativeFrom="margin">
+              <wp14:pctWidth>0</wp14:pctWidth>
+            </wp14:sizeRelH>
+            <wp14:sizeRelV relativeFrom="margin">
+              <wp14:pctHeight>0</wp14:pctHeight>
+            </wp14:sizeRelV>
+          </wp:anchor>
         </w:drawing>
       </w:r>
+      <w:r>
+        <w:rPr>
+          <w:rFonts w:ascii="Cambria" w:hAnsi="Cambria" w:cs="Cambria"/>
+          <w:w w:val="105"/>
+          <w:sz w:val="20"/>
+          <w:szCs w:val="20"/>
+        </w:rPr>
+        <w:t>Dev accuracy – Global time</w:t>
+      </w:r>
+      <w:r>
+        <w:rPr>
+          <w:rFonts w:ascii="Cambria" w:hAnsi="Cambria" w:cs="Cambria"/>
+          <w:w w:val="105"/>
+          <w:sz w:val="20"/>
+          <w:szCs w:val="20"/>
+        </w:rPr>
+        <w:tab/>
+      </w:r>
+      <w:r>
+        <w:rPr>
+          <w:rFonts w:ascii="Cambria" w:hAnsi="Cambria" w:cs="Cambria"/>
+          <w:w w:val="105"/>
+          <w:sz w:val="20"/>
+          <w:szCs w:val="20"/>
+        </w:rPr>
+        <w:tab/>
+      </w:r>
+      <w:r>
+        <w:rPr>
+          <w:rFonts w:ascii="Cambria" w:hAnsi="Cambria" w:cs="Cambria"/>
+          <w:w w:val="105"/>
+          <w:sz w:val="20"/>
+          <w:szCs w:val="20"/>
+        </w:rPr>
+        <w:tab/>
+        <w:t xml:space="preserve">Dev </w:t>
+      </w:r>
+      <w:r>
+        <w:rPr>
+          <w:rFonts w:ascii="Cambria" w:hAnsi="Cambria" w:cs="Cambria"/>
+          <w:w w:val="105"/>
+          <w:sz w:val="20"/>
+          <w:szCs w:val="20"/>
+        </w:rPr>
+        <w:t xml:space="preserve">accuracy – </w:t>
+      </w:r>
+      <w:r>
+        <w:rPr>
+          <w:rFonts w:ascii="Cambria" w:hAnsi="Cambria" w:cs="Cambria"/>
+          <w:w w:val="105"/>
+          <w:sz w:val="20"/>
+          <w:szCs w:val="20"/>
+        </w:rPr>
+        <w:t>Epochs</w:t>
+      </w:r>
+    </w:p>
+    <w:p>
+      <w:pPr>
+        <w:kinsoku w:val="0"/>
+        <w:overflowPunct w:val="0"/>
+        <w:autoSpaceDE w:val="0"/>
+        <w:autoSpaceDN w:val="0"/>
+        <w:bidi w:val="0"/>
+        <w:adjustRightInd w:val="0"/>
+        <w:spacing w:after="0" w:line="234" w:lineRule="exact"/>
+        <w:ind w:left="39"/>
+        <w:rPr>
+          <w:rFonts w:ascii="Cambria" w:hAnsi="Cambria" w:cs="Cambria"/>
+          <w:w w:val="105"/>
+          <w:sz w:val="20"/>
+          <w:szCs w:val="20"/>
+          <w:rtl/>
+        </w:rPr>
+      </w:pPr>
     </w:p>
     <w:sectPr>
       <w:pgSz w:w="11906" w:h="16838"/>

</xml_diff>